<commit_message>
Lessons 1 - 3 done
</commit_message>
<xml_diff>
--- a/Intro_To_Python/WordDox/Lesson00Anaconda.docx
+++ b/Intro_To_Python/WordDox/Lesson00Anaconda.docx
@@ -107,7 +107,7 @@
         </w:rPr>
         <w:t xml:space="preserve">Before we get ahead of ourselves, let’s install a program used by Python programmers everywhere: Anaconda! You can download it at </w:t>
       </w:r>
-      <w:hyperlink r:id="rId4" w:history="1">
+      <w:hyperlink r:id="rId5" w:history="1">
         <w:r>
           <w:rPr>
             <w:rStyle w:val="Hyperlink"/>
@@ -134,7 +134,27 @@
         <w:rPr>
           <w:szCs w:val="24"/>
         </w:rPr>
-        <w:t>Choose a 64-bit installation for your operating system (OS). Then run the downloaded file! The default install options will work well if this is your first Python installation. Once the installation is complete, use your search bar to open Anaconda Navigator. This gives you access to all the programs included in your installation of Anaconda.</w:t>
+        <w:t xml:space="preserve">Choose a 64-bit installation for your operating system (OS). Then run the downloaded file! The default install options will work well if this is your first Python installation. </w:t>
+      </w:r>
+    </w:p>
+    <w:p>
+      <w:pPr>
+        <w:rPr>
+          <w:szCs w:val="24"/>
+        </w:rPr>
+      </w:pPr>
+    </w:p>
+    <w:p>
+      <w:pPr>
+        <w:rPr>
+          <w:szCs w:val="24"/>
+        </w:rPr>
+      </w:pPr>
+      <w:r>
+        <w:rPr>
+          <w:szCs w:val="24"/>
+        </w:rPr>
+        <w:t>Once the installation is complete, use your search bar to open Anaconda Navigator. This gives you access to all the programs included in your installation of Anaconda.</w:t>
       </w:r>
     </w:p>
     <w:p>
@@ -194,15 +214,20 @@
     </w:p>
     <w:p>
       <w:pPr>
-        <w:rPr>
-          <w:szCs w:val="24"/>
-        </w:rPr>
-      </w:pPr>
-      <w:r>
-        <w:rPr>
-          <w:szCs w:val="24"/>
-        </w:rPr>
-        <w:t xml:space="preserve">To open a </w:t>
+        <w:pStyle w:val="ListParagraph"/>
+        <w:numPr>
+          <w:ilvl w:val="0"/>
+          <w:numId w:val="1"/>
+        </w:numPr>
+        <w:rPr>
+          <w:szCs w:val="24"/>
+        </w:rPr>
+      </w:pPr>
+      <w:r>
+        <w:rPr>
+          <w:szCs w:val="24"/>
+        </w:rPr>
+        <w:t xml:space="preserve">Open Anaconda navigator, and then find the </w:t>
       </w:r>
       <w:proofErr w:type="spellStart"/>
       <w:r>
@@ -216,26 +241,56 @@
         <w:rPr>
           <w:szCs w:val="24"/>
         </w:rPr>
-        <w:t xml:space="preserve"> notebook, first put </w:t>
+        <w:t xml:space="preserve"> Notebook (not </w:t>
+      </w:r>
+      <w:proofErr w:type="spellStart"/>
+      <w:r>
+        <w:rPr>
+          <w:szCs w:val="24"/>
+        </w:rPr>
+        <w:t>JupyterLab</w:t>
+      </w:r>
+      <w:proofErr w:type="spellEnd"/>
+      <w:r>
+        <w:rPr>
+          <w:szCs w:val="24"/>
+        </w:rPr>
+        <w:t>!) program. Hit launch!</w:t>
+      </w:r>
+    </w:p>
+    <w:p>
+      <w:pPr>
+        <w:ind w:left="720" w:firstLine="720"/>
+        <w:rPr>
+          <w:szCs w:val="24"/>
+        </w:rPr>
+      </w:pPr>
+      <w:r>
+        <w:rPr>
+          <w:szCs w:val="24"/>
+        </w:rPr>
+        <w:t xml:space="preserve">This should open up your default internet browser. The page will show your computer’s files. Of course, we need </w:t>
+      </w:r>
+      <w:proofErr w:type="spellStart"/>
+      <w:r>
+        <w:rPr>
+          <w:szCs w:val="24"/>
+        </w:rPr>
+        <w:t>jupyter</w:t>
+      </w:r>
+      <w:proofErr w:type="spellEnd"/>
+      <w:r>
+        <w:rPr>
+          <w:szCs w:val="24"/>
+        </w:rPr>
+        <w:t xml:space="preserve"> notebook files </w:t>
       </w:r>
       <w:proofErr w:type="gramStart"/>
       <w:r>
         <w:rPr>
           <w:szCs w:val="24"/>
         </w:rPr>
-        <w:t>the</w:t>
-      </w:r>
-      <w:r>
-        <w:rPr>
-          <w:szCs w:val="24"/>
-        </w:rPr>
-        <w:t xml:space="preserve"> </w:t>
-      </w:r>
-      <w:r>
-        <w:rPr>
-          <w:szCs w:val="24"/>
-        </w:rPr>
-        <w:t>.</w:t>
+        <w:t>(.</w:t>
       </w:r>
       <w:proofErr w:type="spellStart"/>
       <w:r>
@@ -250,25 +305,152 @@
         <w:rPr>
           <w:szCs w:val="24"/>
         </w:rPr>
-        <w:t xml:space="preserve"> file (</w:t>
+        <w:t>) to open in this program, just like we need word documents</w:t>
+      </w:r>
+      <w:r>
+        <w:rPr>
+          <w:szCs w:val="24"/>
+        </w:rPr>
+        <w:t xml:space="preserve"> (.docx)</w:t>
+      </w:r>
+      <w:r>
+        <w:rPr>
+          <w:szCs w:val="24"/>
+        </w:rPr>
+        <w:t xml:space="preserve"> in Word and excel workbooks in Excel. </w:t>
+      </w:r>
+    </w:p>
+    <w:p>
+      <w:pPr>
+        <w:rPr>
+          <w:szCs w:val="24"/>
+        </w:rPr>
+      </w:pPr>
+    </w:p>
+    <w:p>
+      <w:pPr>
+        <w:rPr>
+          <w:szCs w:val="24"/>
+        </w:rPr>
+      </w:pPr>
+    </w:p>
+    <w:p>
+      <w:pPr>
+        <w:rPr>
+          <w:szCs w:val="24"/>
+        </w:rPr>
+      </w:pPr>
+    </w:p>
+    <w:p>
+      <w:pPr>
+        <w:rPr>
+          <w:szCs w:val="24"/>
+        </w:rPr>
+      </w:pPr>
+    </w:p>
+    <w:p>
+      <w:pPr>
+        <w:pStyle w:val="ListParagraph"/>
+        <w:numPr>
+          <w:ilvl w:val="0"/>
+          <w:numId w:val="1"/>
+        </w:numPr>
+        <w:rPr>
+          <w:szCs w:val="24"/>
+        </w:rPr>
+      </w:pPr>
+      <w:r>
+        <w:rPr>
+          <w:szCs w:val="24"/>
+        </w:rPr>
+        <w:lastRenderedPageBreak/>
+        <w:t xml:space="preserve">Go to the following </w:t>
       </w:r>
       <w:proofErr w:type="spellStart"/>
       <w:r>
         <w:rPr>
           <w:szCs w:val="24"/>
         </w:rPr>
-        <w:t>iPython</w:t>
+        <w:t>github</w:t>
       </w:r>
       <w:proofErr w:type="spellEnd"/>
       <w:r>
         <w:rPr>
           <w:szCs w:val="24"/>
         </w:rPr>
-        <w:t xml:space="preserve"> Notebook) somewhere in your computer’s files. Then launch the </w:t>
+        <w:t xml:space="preserve"> page </w:t>
+      </w:r>
+      <w:hyperlink r:id="rId6" w:history="1">
+        <w:r>
+          <w:rPr>
+            <w:rStyle w:val="Hyperlink"/>
+            <w:szCs w:val="24"/>
+          </w:rPr>
+          <w:t>https://github.com/roarkhabegger/PythonForThePhysicist</w:t>
+        </w:r>
+      </w:hyperlink>
+      <w:r>
+        <w:rPr>
+          <w:szCs w:val="24"/>
+        </w:rPr>
+        <w:t xml:space="preserve"> </w:t>
+      </w:r>
+    </w:p>
+    <w:p>
+      <w:pPr>
+        <w:pStyle w:val="ListParagraph"/>
+        <w:rPr>
+          <w:szCs w:val="24"/>
+        </w:rPr>
+      </w:pPr>
+      <w:r>
+        <w:rPr>
+          <w:szCs w:val="24"/>
+        </w:rPr>
+        <w:t xml:space="preserve">And hit the green Code button. Then hit the download ZIP button. </w:t>
+      </w:r>
+      <w:r>
+        <w:rPr>
+          <w:szCs w:val="24"/>
+        </w:rPr>
+        <w:t>This will download all of the files in the tutorial to your computer.</w:t>
+      </w:r>
+    </w:p>
+    <w:p>
+      <w:pPr>
+        <w:pStyle w:val="ListParagraph"/>
+        <w:numPr>
+          <w:ilvl w:val="0"/>
+          <w:numId w:val="1"/>
+        </w:numPr>
+        <w:rPr>
+          <w:szCs w:val="24"/>
+        </w:rPr>
+      </w:pPr>
+      <w:r>
+        <w:rPr>
+          <w:szCs w:val="24"/>
+        </w:rPr>
+        <w:t xml:space="preserve">Now use your </w:t>
+      </w:r>
+      <w:r>
+        <w:rPr>
+          <w:color w:val="2E74B5" w:themeColor="accent5" w:themeShade="BF"/>
+          <w:szCs w:val="24"/>
+        </w:rPr>
+        <w:t xml:space="preserve">file explorer/finder </w:t>
+      </w:r>
+      <w:r>
+        <w:rPr>
+          <w:color w:val="2E74B5" w:themeColor="accent5" w:themeShade="BF"/>
+          <w:szCs w:val="24"/>
+        </w:rPr>
+        <w:t xml:space="preserve">(not the </w:t>
       </w:r>
       <w:proofErr w:type="spellStart"/>
       <w:r>
         <w:rPr>
+          <w:color w:val="2E74B5" w:themeColor="accent5" w:themeShade="BF"/>
           <w:szCs w:val="24"/>
         </w:rPr>
         <w:t>Jupyter</w:t>
@@ -276,114 +458,343 @@
       <w:proofErr w:type="spellEnd"/>
       <w:r>
         <w:rPr>
-          <w:szCs w:val="24"/>
-        </w:rPr>
-        <w:t xml:space="preserve"> Notebook program from the Anaconda Navigator. This will open an internet browser and allow you to navigate through your files. Find </w:t>
+          <w:color w:val="2E74B5" w:themeColor="accent5" w:themeShade="BF"/>
+          <w:szCs w:val="24"/>
+        </w:rPr>
+        <w:t xml:space="preserve"> notebook program) </w:t>
+      </w:r>
+      <w:r>
+        <w:rPr>
+          <w:szCs w:val="24"/>
+        </w:rPr>
+        <w:t xml:space="preserve">to locate your Downloads directory, where the </w:t>
+      </w:r>
+      <w:proofErr w:type="spellStart"/>
+      <w:r>
+        <w:rPr>
+          <w:szCs w:val="24"/>
+        </w:rPr>
+        <w:t>Github</w:t>
+      </w:r>
+      <w:proofErr w:type="spellEnd"/>
+      <w:r>
+        <w:rPr>
+          <w:szCs w:val="24"/>
+        </w:rPr>
+        <w:t xml:space="preserve"> repository was downloaded.</w:t>
+      </w:r>
+    </w:p>
+    <w:p>
+      <w:pPr>
+        <w:pStyle w:val="ListParagraph"/>
+        <w:numPr>
+          <w:ilvl w:val="0"/>
+          <w:numId w:val="1"/>
+        </w:numPr>
+        <w:rPr>
+          <w:szCs w:val="24"/>
+        </w:rPr>
+      </w:pPr>
+      <w:r>
+        <w:rPr>
+          <w:szCs w:val="24"/>
+        </w:rPr>
+        <w:t>Move PythonForThePhysicist-master.zip to your Documents folder</w:t>
+      </w:r>
+    </w:p>
+    <w:p>
+      <w:pPr>
+        <w:pStyle w:val="ListParagraph"/>
+        <w:numPr>
+          <w:ilvl w:val="0"/>
+          <w:numId w:val="1"/>
+        </w:numPr>
+        <w:rPr>
+          <w:szCs w:val="24"/>
+        </w:rPr>
+      </w:pPr>
+      <w:r>
+        <w:rPr>
+          <w:szCs w:val="24"/>
+        </w:rPr>
+        <w:t xml:space="preserve">Right click on </w:t>
+      </w:r>
+      <w:r>
+        <w:rPr>
+          <w:szCs w:val="24"/>
+        </w:rPr>
+        <w:t>PythonForThePhysicist-master.zip</w:t>
+      </w:r>
+      <w:r>
+        <w:rPr>
+          <w:szCs w:val="24"/>
+        </w:rPr>
+        <w:t xml:space="preserve"> and chose ‘Extract All’. This should produce a folder named </w:t>
+      </w:r>
+      <w:proofErr w:type="spellStart"/>
+      <w:r>
+        <w:rPr>
+          <w:szCs w:val="24"/>
+        </w:rPr>
+        <w:t>PythonForThePhysicist</w:t>
+      </w:r>
+      <w:proofErr w:type="spellEnd"/>
+      <w:r>
+        <w:rPr>
+          <w:szCs w:val="24"/>
+        </w:rPr>
+        <w:t>-master</w:t>
+      </w:r>
+      <w:r>
+        <w:rPr>
+          <w:szCs w:val="24"/>
+        </w:rPr>
+        <w:t xml:space="preserve">, with no .zip at the end. </w:t>
+      </w:r>
+    </w:p>
+    <w:p>
+      <w:pPr>
+        <w:pStyle w:val="ListParagraph"/>
+        <w:numPr>
+          <w:ilvl w:val="0"/>
+          <w:numId w:val="1"/>
+        </w:numPr>
+        <w:rPr>
+          <w:szCs w:val="24"/>
+        </w:rPr>
+      </w:pPr>
+      <w:r>
+        <w:rPr>
+          <w:szCs w:val="24"/>
+        </w:rPr>
+        <w:t xml:space="preserve">Now return to your browser window with the </w:t>
+      </w:r>
+      <w:proofErr w:type="spellStart"/>
+      <w:r>
+        <w:rPr>
+          <w:szCs w:val="24"/>
+        </w:rPr>
+        <w:t>Jupyter</w:t>
+      </w:r>
+      <w:proofErr w:type="spellEnd"/>
+      <w:r>
+        <w:rPr>
+          <w:szCs w:val="24"/>
+        </w:rPr>
+        <w:t xml:space="preserve"> Notebook program open. In this program, navigate to the folder </w:t>
+      </w:r>
+      <w:proofErr w:type="spellStart"/>
+      <w:r>
+        <w:rPr>
+          <w:szCs w:val="24"/>
+        </w:rPr>
+        <w:t>PythonForThePhysicist</w:t>
+      </w:r>
+      <w:proofErr w:type="spellEnd"/>
+      <w:r>
+        <w:rPr>
+          <w:szCs w:val="24"/>
+        </w:rPr>
+        <w:t>-master</w:t>
+      </w:r>
+      <w:r>
+        <w:rPr>
+          <w:szCs w:val="24"/>
+        </w:rPr>
+        <w:t xml:space="preserve">. Then go to the </w:t>
+      </w:r>
+      <w:proofErr w:type="spellStart"/>
+      <w:r>
+        <w:rPr>
+          <w:szCs w:val="24"/>
+        </w:rPr>
+        <w:t>Intro_To_Python</w:t>
+      </w:r>
+      <w:proofErr w:type="spellEnd"/>
+      <w:r>
+        <w:rPr>
+          <w:szCs w:val="24"/>
+        </w:rPr>
+        <w:t xml:space="preserve"> folder. Then go to the Lesson01_</w:t>
       </w:r>
       <w:proofErr w:type="gramStart"/>
       <w:r>
         <w:rPr>
           <w:szCs w:val="24"/>
         </w:rPr>
-        <w:t>the .</w:t>
+        <w:t>Variables</w:t>
+      </w:r>
+      <w:proofErr w:type="gramEnd"/>
+      <w:r>
+        <w:rPr>
+          <w:szCs w:val="24"/>
+        </w:rPr>
+        <w:t xml:space="preserve"> folder.</w:t>
+      </w:r>
+    </w:p>
+    <w:p>
+      <w:pPr>
+        <w:pStyle w:val="ListParagraph"/>
+        <w:numPr>
+          <w:ilvl w:val="0"/>
+          <w:numId w:val="1"/>
+        </w:numPr>
+        <w:rPr>
+          <w:szCs w:val="24"/>
+        </w:rPr>
+      </w:pPr>
+      <w:r>
+        <w:rPr>
+          <w:szCs w:val="24"/>
+        </w:rPr>
+        <w:t>Open the Lesson01_Variables.ipynb file</w:t>
+      </w:r>
+      <w:r>
+        <w:rPr>
+          <w:szCs w:val="24"/>
+        </w:rPr>
+        <w:t>.</w:t>
+      </w:r>
+      <w:r>
+        <w:rPr>
+          <w:szCs w:val="24"/>
+        </w:rPr>
+        <w:t xml:space="preserve"> This should create another tab in your web browser. </w:t>
+      </w:r>
+    </w:p>
+    <w:p>
+      <w:pPr>
+        <w:pStyle w:val="ListParagraph"/>
+        <w:numPr>
+          <w:ilvl w:val="0"/>
+          <w:numId w:val="1"/>
+        </w:numPr>
+        <w:rPr>
+          <w:szCs w:val="24"/>
+        </w:rPr>
+      </w:pPr>
+      <w:r>
+        <w:rPr>
+          <w:szCs w:val="24"/>
+        </w:rPr>
+        <w:t>Get to work on Lesson01! Good luck!</w:t>
+      </w:r>
+    </w:p>
+    <w:p>
+      <w:pPr>
+        <w:rPr>
+          <w:szCs w:val="24"/>
+        </w:rPr>
+      </w:pPr>
+    </w:p>
+    <w:p>
+      <w:pPr>
+        <w:rPr>
+          <w:szCs w:val="24"/>
+        </w:rPr>
+      </w:pPr>
+    </w:p>
+    <w:p>
+      <w:pPr>
+        <w:rPr>
+          <w:szCs w:val="24"/>
+        </w:rPr>
+      </w:pPr>
+      <w:r>
+        <w:rPr>
+          <w:szCs w:val="24"/>
+        </w:rPr>
+        <w:t>Note:</w:t>
+      </w:r>
+      <w:r>
+        <w:rPr>
+          <w:szCs w:val="24"/>
+        </w:rPr>
+        <w:t xml:space="preserve"> </w:t>
+      </w:r>
+      <w:r>
+        <w:rPr>
+          <w:szCs w:val="24"/>
+        </w:rPr>
+        <w:t>E</w:t>
+      </w:r>
+      <w:r>
+        <w:rPr>
+          <w:szCs w:val="24"/>
+        </w:rPr>
+        <w:t xml:space="preserve">verything we do in this tutorial can be done in Spyder or any other Python IDE. You just need to copy the code from the </w:t>
+      </w:r>
+      <w:r>
+        <w:rPr>
+          <w:szCs w:val="24"/>
+        </w:rPr>
+        <w:t>lesson pdfs</w:t>
+      </w:r>
+      <w:r>
+        <w:rPr>
+          <w:szCs w:val="24"/>
+        </w:rPr>
+        <w:t xml:space="preserve"> into a file ending in .</w:t>
       </w:r>
       <w:proofErr w:type="spellStart"/>
       <w:r>
         <w:rPr>
           <w:szCs w:val="24"/>
         </w:rPr>
-        <w:t>ipynb</w:t>
+        <w:t>py</w:t>
       </w:r>
       <w:proofErr w:type="spellEnd"/>
-      <w:proofErr w:type="gramEnd"/>
-      <w:r>
-        <w:rPr>
-          <w:szCs w:val="24"/>
-        </w:rPr>
-        <w:t xml:space="preserve"> file in that browser window and open it! Instead of downloading files one by one from this site, you can download the entire python tutorial here.</w:t>
-      </w:r>
-    </w:p>
-    <w:p>
-      <w:pPr>
-        <w:rPr>
-          <w:szCs w:val="24"/>
-        </w:rPr>
-      </w:pPr>
-    </w:p>
-    <w:p>
-      <w:pPr>
-        <w:rPr>
-          <w:szCs w:val="24"/>
-        </w:rPr>
-      </w:pPr>
-      <w:r>
-        <w:rPr>
-          <w:szCs w:val="24"/>
-        </w:rPr>
-        <w:t xml:space="preserve">However, everything we do in this tutorial can be done in Spyder or any other Python IDE. You just need to copy the code from the </w:t>
+      <w:r>
+        <w:rPr>
+          <w:szCs w:val="24"/>
+        </w:rPr>
+        <w:t xml:space="preserve"> and run it in that IDE! If you are interested in working just in .</w:t>
       </w:r>
       <w:proofErr w:type="spellStart"/>
       <w:r>
         <w:rPr>
           <w:szCs w:val="24"/>
         </w:rPr>
-        <w:t>Jupyter</w:t>
+        <w:t>py</w:t>
       </w:r>
       <w:proofErr w:type="spellEnd"/>
       <w:r>
         <w:rPr>
           <w:szCs w:val="24"/>
         </w:rPr>
-        <w:t xml:space="preserve"> Notebooks into a file ending in .</w:t>
+        <w:t xml:space="preserve"> files, see the installation folder on my </w:t>
       </w:r>
       <w:proofErr w:type="spellStart"/>
       <w:r>
         <w:rPr>
           <w:szCs w:val="24"/>
         </w:rPr>
-        <w:t>py</w:t>
+        <w:t>Github</w:t>
       </w:r>
       <w:proofErr w:type="spellEnd"/>
       <w:r>
         <w:rPr>
           <w:szCs w:val="24"/>
         </w:rPr>
-        <w:t xml:space="preserve"> and run it in that IDE! If you are interested in working just in .</w:t>
-      </w:r>
-      <w:proofErr w:type="spellStart"/>
-      <w:r>
-        <w:rPr>
-          <w:szCs w:val="24"/>
-        </w:rPr>
-        <w:t>py</w:t>
-      </w:r>
-      <w:proofErr w:type="spellEnd"/>
-      <w:r>
-        <w:rPr>
-          <w:szCs w:val="24"/>
-        </w:rPr>
-        <w:t xml:space="preserve"> files, see the </w:t>
-      </w:r>
-      <w:r>
-        <w:rPr>
-          <w:szCs w:val="24"/>
-        </w:rPr>
-        <w:lastRenderedPageBreak/>
-        <w:t xml:space="preserve">installation folder on my </w:t>
-      </w:r>
-      <w:proofErr w:type="spellStart"/>
-      <w:r>
-        <w:rPr>
-          <w:szCs w:val="24"/>
-        </w:rPr>
-        <w:t>Github</w:t>
-      </w:r>
-      <w:proofErr w:type="spellEnd"/>
-      <w:r>
-        <w:rPr>
-          <w:szCs w:val="24"/>
-        </w:rPr>
-        <w:t xml:space="preserve"> for Mac and Windows installation instructions.</w:t>
+        <w:t xml:space="preserve"> for Mac and Windows installation instructions</w:t>
+      </w:r>
+      <w:r>
+        <w:rPr>
+          <w:szCs w:val="24"/>
+        </w:rPr>
+        <w:t xml:space="preserve"> for installing just Python with no extra programs</w:t>
+      </w:r>
+      <w:r>
+        <w:rPr>
+          <w:szCs w:val="24"/>
+        </w:rPr>
+        <w:t>.</w:t>
+      </w:r>
+      <w:r>
+        <w:rPr>
+          <w:szCs w:val="24"/>
+        </w:rPr>
+        <w:t xml:space="preserve"> </w:t>
       </w:r>
     </w:p>
     <w:p>
@@ -401,6 +812,103 @@
     </w:sectPr>
   </w:body>
 </w:document>
+</file>
+
+<file path=word/numbering.xml><?xml version="1.0" encoding="utf-8"?>
+<w:numbering xmlns:wpc="http://schemas.microsoft.com/office/word/2010/wordprocessingCanvas" xmlns:cx="http://schemas.microsoft.com/office/drawing/2014/chartex" xmlns:cx1="http://schemas.microsoft.com/office/drawing/2015/9/8/chartex" xmlns:cx2="http://schemas.microsoft.com/office/drawing/2015/10/21/chartex" xmlns:cx3="http://schemas.microsoft.com/office/drawing/2016/5/9/chartex" xmlns:cx4="http://schemas.microsoft.com/office/drawing/2016/5/10/chartex" xmlns:cx5="http://schemas.microsoft.com/office/drawing/2016/5/11/chartex" xmlns:cx6="http://schemas.microsoft.com/office/drawing/2016/5/12/chartex" xmlns:cx7="http://schemas.microsoft.com/office/drawing/2016/5/13/chartex" xmlns:cx8="http://schemas.microsoft.com/office/drawing/2016/5/14/chartex" xmlns:mc="http://schemas.openxmlformats.org/markup-compatibility/2006" xmlns:aink="http://schemas.microsoft.com/office/drawing/2016/ink" xmlns:am3d="http://schemas.microsoft.com/office/drawing/2017/model3d" xmlns:o="urn:schemas-microsoft-com:office:office" xmlns:r="http://schemas.openxmlformats.org/officeDocument/2006/relationships" xmlns:m="http://schemas.openxmlformats.org/officeDocument/2006/math" xmlns:v="urn:schemas-microsoft-com:vml" xmlns:wp14="http://schemas.microsoft.com/office/word/2010/wordprocessingDrawing" xmlns:wp="http://schemas.openxmlformats.org/drawingml/2006/wordprocessingDrawing" xmlns:w10="urn:schemas-microsoft-com:office:word" xmlns:w="http://schemas.openxmlformats.org/wordprocessingml/2006/main" xmlns:w14="http://schemas.microsoft.com/office/word/2010/wordml" xmlns:w15="http://schemas.microsoft.com/office/word/2012/wordml" xmlns:w16cex="http://schemas.microsoft.com/office/word/2018/wordml/cex" xmlns:w16cid="http://schemas.microsoft.com/office/word/2016/wordml/cid" xmlns:w16="http://schemas.microsoft.com/office/word/2018/wordml" xmlns:w16sdtdh="http://schemas.microsoft.com/office/word/2020/wordml/sdtdatahash" xmlns:w16se="http://schemas.microsoft.com/office/word/2015/wordml/symex" xmlns:wpg="http://schemas.microsoft.com/office/word/2010/wordprocessingGroup" xmlns:wpi="http://schemas.microsoft.com/office/word/2010/wordprocessingInk" xmlns:wne="http://schemas.microsoft.com/office/word/2006/wordml" xmlns:wps="http://schemas.microsoft.com/office/word/2010/wordprocessingShape" mc:Ignorable="w14 w15 w16se w16cid w16 w16cex w16sdtdh wp14">
+  <w:abstractNum w:abstractNumId="0" w15:restartNumberingAfterBreak="0">
+    <w:nsid w:val="52A6715F"/>
+    <w:multiLevelType w:val="hybridMultilevel"/>
+    <w:tmpl w:val="6D5AA5A8"/>
+    <w:lvl w:ilvl="0" w:tplc="0409000F">
+      <w:start w:val="1"/>
+      <w:numFmt w:val="decimal"/>
+      <w:lvlText w:val="%1."/>
+      <w:lvlJc w:val="left"/>
+      <w:pPr>
+        <w:ind w:left="720" w:hanging="360"/>
+      </w:pPr>
+      <w:rPr>
+        <w:rFonts w:hint="default"/>
+      </w:rPr>
+    </w:lvl>
+    <w:lvl w:ilvl="1" w:tplc="04090019">
+      <w:start w:val="1"/>
+      <w:numFmt w:val="lowerLetter"/>
+      <w:lvlText w:val="%2."/>
+      <w:lvlJc w:val="left"/>
+      <w:pPr>
+        <w:ind w:left="1440" w:hanging="360"/>
+      </w:pPr>
+    </w:lvl>
+    <w:lvl w:ilvl="2" w:tplc="0409001B" w:tentative="1">
+      <w:start w:val="1"/>
+      <w:numFmt w:val="lowerRoman"/>
+      <w:lvlText w:val="%3."/>
+      <w:lvlJc w:val="right"/>
+      <w:pPr>
+        <w:ind w:left="2160" w:hanging="180"/>
+      </w:pPr>
+    </w:lvl>
+    <w:lvl w:ilvl="3" w:tplc="0409000F" w:tentative="1">
+      <w:start w:val="1"/>
+      <w:numFmt w:val="decimal"/>
+      <w:lvlText w:val="%4."/>
+      <w:lvlJc w:val="left"/>
+      <w:pPr>
+        <w:ind w:left="2880" w:hanging="360"/>
+      </w:pPr>
+    </w:lvl>
+    <w:lvl w:ilvl="4" w:tplc="04090019" w:tentative="1">
+      <w:start w:val="1"/>
+      <w:numFmt w:val="lowerLetter"/>
+      <w:lvlText w:val="%5."/>
+      <w:lvlJc w:val="left"/>
+      <w:pPr>
+        <w:ind w:left="3600" w:hanging="360"/>
+      </w:pPr>
+    </w:lvl>
+    <w:lvl w:ilvl="5" w:tplc="0409001B" w:tentative="1">
+      <w:start w:val="1"/>
+      <w:numFmt w:val="lowerRoman"/>
+      <w:lvlText w:val="%6."/>
+      <w:lvlJc w:val="right"/>
+      <w:pPr>
+        <w:ind w:left="4320" w:hanging="180"/>
+      </w:pPr>
+    </w:lvl>
+    <w:lvl w:ilvl="6" w:tplc="0409000F" w:tentative="1">
+      <w:start w:val="1"/>
+      <w:numFmt w:val="decimal"/>
+      <w:lvlText w:val="%7."/>
+      <w:lvlJc w:val="left"/>
+      <w:pPr>
+        <w:ind w:left="5040" w:hanging="360"/>
+      </w:pPr>
+    </w:lvl>
+    <w:lvl w:ilvl="7" w:tplc="04090019" w:tentative="1">
+      <w:start w:val="1"/>
+      <w:numFmt w:val="lowerLetter"/>
+      <w:lvlText w:val="%8."/>
+      <w:lvlJc w:val="left"/>
+      <w:pPr>
+        <w:ind w:left="5760" w:hanging="360"/>
+      </w:pPr>
+    </w:lvl>
+    <w:lvl w:ilvl="8" w:tplc="0409001B" w:tentative="1">
+      <w:start w:val="1"/>
+      <w:numFmt w:val="lowerRoman"/>
+      <w:lvlText w:val="%9."/>
+      <w:lvlJc w:val="right"/>
+      <w:pPr>
+        <w:ind w:left="6480" w:hanging="180"/>
+      </w:pPr>
+    </w:lvl>
+  </w:abstractNum>
+  <w:num w:numId="1">
+    <w:abstractNumId w:val="0"/>
+  </w:num>
+</w:numbering>
 </file>
 
 <file path=word/styles.xml><?xml version="1.0" encoding="utf-8"?>
@@ -860,6 +1368,17 @@
       <w:shd w:val="clear" w:color="auto" w:fill="E1DFDD"/>
     </w:rPr>
   </w:style>
+  <w:style w:type="paragraph" w:styleId="ListParagraph">
+    <w:name w:val="List Paragraph"/>
+    <w:basedOn w:val="Normal"/>
+    <w:uiPriority w:val="34"/>
+    <w:qFormat/>
+    <w:rsid w:val="00D407BC"/>
+    <w:pPr>
+      <w:ind w:left="720"/>
+      <w:contextualSpacing/>
+    </w:pPr>
+  </w:style>
 </w:styles>
 </file>
 

</xml_diff>